<commit_message>
Revised use case (setupgame)
</commit_message>
<xml_diff>
--- a/Group-3-Iteration-1/UseCaseDescription(SetUpGame).docx
+++ b/Group-3-Iteration-1/UseCaseDescription(SetUpGame).docx
@@ -155,7 +155,69 @@
                 <w:sz w:val="28"/>
                 <w:szCs w:val="28"/>
               </w:rPr>
-              <w:t>Players - Playing the game, saving their game sessions, seeing their high scores &amp; achievements, &amp; most • importantly having fun.</w:t>
+              <w:t>Players</w:t>
+            </w:r>
+            <w:r>
+              <w:rPr>
+                <w:rFonts w:ascii="Times New Roman" w:hAnsi="Times New Roman" w:cs="Times New Roman"/>
+                <w:sz w:val="28"/>
+                <w:szCs w:val="28"/>
+              </w:rPr>
+              <w:t xml:space="preserve"> - Playing the game, saving their game sessions, seeing their high scores &amp; achievements, &amp; most</w:t>
+            </w:r>
+            <w:r>
+              <w:rPr>
+                <w:rFonts w:ascii="Times New Roman" w:hAnsi="Times New Roman" w:cs="Times New Roman"/>
+                <w:sz w:val="28"/>
+                <w:szCs w:val="28"/>
+              </w:rPr>
+              <w:t xml:space="preserve"> </w:t>
+            </w:r>
+            <w:r>
+              <w:rPr>
+                <w:rFonts w:ascii="Times New Roman" w:hAnsi="Times New Roman" w:cs="Times New Roman"/>
+                <w:sz w:val="28"/>
+                <w:szCs w:val="28"/>
+              </w:rPr>
+              <w:t>importantly having fun.</w:t>
+            </w:r>
+          </w:p>
+          <w:p>
+            <w:pPr>
+              <w:pStyle w:val="ListParagraph"/>
+              <w:numPr>
+                <w:ilvl w:val="0"/>
+                <w:numId w:val="11"/>
+              </w:numPr>
+              <w:rPr>
+                <w:rFonts w:ascii="Times New Roman" w:hAnsi="Times New Roman" w:cs="Times New Roman"/>
+                <w:sz w:val="28"/>
+                <w:szCs w:val="28"/>
+              </w:rPr>
+            </w:pPr>
+            <w:r>
+              <w:rPr>
+                <w:rFonts w:ascii="Times New Roman" w:hAnsi="Times New Roman" w:cs="Times New Roman"/>
+                <w:sz w:val="28"/>
+                <w:szCs w:val="28"/>
+              </w:rPr>
+              <w:t>Developers – Want the game to start up smoothly &amp; without issues (e.g., bugs, etc</w:t>
+            </w:r>
+            <w:r>
+              <w:rPr>
+                <w:rFonts w:ascii="Times New Roman" w:hAnsi="Times New Roman" w:cs="Times New Roman"/>
+                <w:sz w:val="28"/>
+                <w:szCs w:val="28"/>
+              </w:rPr>
+              <w:t>.</w:t>
+            </w:r>
+            <w:r>
+              <w:rPr>
+                <w:rFonts w:ascii="Times New Roman" w:hAnsi="Times New Roman" w:cs="Times New Roman"/>
+                <w:sz w:val="28"/>
+                <w:szCs w:val="28"/>
+              </w:rPr>
+              <w:t>)</w:t>
             </w:r>
           </w:p>
         </w:tc>
@@ -203,57 +265,15 @@
                 <w:sz w:val="28"/>
                 <w:szCs w:val="28"/>
               </w:rPr>
-              <w:t>Player has registered username and has successfully logged in.</w:t>
-            </w:r>
-          </w:p>
-        </w:tc>
-        <w:bookmarkStart w:id="0" w:name="_GoBack"/>
-        <w:bookmarkEnd w:id="0"/>
-      </w:tr>
-      <w:tr>
-        <w:tc>
-          <w:tcPr>
-            <w:tcW w:w="2263" w:type="dxa"/>
-          </w:tcPr>
-          <w:p>
-            <w:pPr>
-              <w:jc w:val="center"/>
-              <w:rPr>
-                <w:rFonts w:ascii="Times New Roman" w:hAnsi="Times New Roman" w:cs="Times New Roman"/>
-                <w:sz w:val="28"/>
-                <w:szCs w:val="28"/>
-              </w:rPr>
-            </w:pPr>
-            <w:r>
-              <w:rPr>
-                <w:rFonts w:ascii="Times New Roman" w:hAnsi="Times New Roman" w:cs="Times New Roman"/>
-                <w:sz w:val="28"/>
-                <w:szCs w:val="28"/>
-              </w:rPr>
-              <w:t>Post-conditions</w:t>
-            </w:r>
-          </w:p>
-        </w:tc>
-        <w:tc>
-          <w:tcPr>
-            <w:tcW w:w="7087" w:type="dxa"/>
-          </w:tcPr>
-          <w:p>
-            <w:pPr>
-              <w:jc w:val="center"/>
-              <w:rPr>
-                <w:rFonts w:ascii="Times New Roman" w:hAnsi="Times New Roman" w:cs="Times New Roman"/>
-                <w:sz w:val="28"/>
-                <w:szCs w:val="28"/>
-              </w:rPr>
-            </w:pPr>
-            <w:r>
-              <w:rPr>
-                <w:rFonts w:ascii="Times New Roman" w:hAnsi="Times New Roman" w:cs="Times New Roman"/>
-                <w:sz w:val="28"/>
-                <w:szCs w:val="28"/>
-              </w:rPr>
-              <w:t>Player is aware of chosen gameplay settings. Gameboard is created and displayed</w:t>
+              <w:t>User</w:t>
+            </w:r>
+            <w:r>
+              <w:rPr>
+                <w:rFonts w:ascii="Times New Roman" w:hAnsi="Times New Roman" w:cs="Times New Roman"/>
+                <w:sz w:val="28"/>
+                <w:szCs w:val="28"/>
+              </w:rPr>
+              <w:t xml:space="preserve"> has registered username and has successfully logged in.</w:t>
             </w:r>
           </w:p>
         </w:tc>
@@ -278,7 +298,7 @@
                 <w:sz w:val="28"/>
                 <w:szCs w:val="28"/>
               </w:rPr>
-              <w:t>Main Flow</w:t>
+              <w:t>Post-conditions</w:t>
             </w:r>
           </w:p>
         </w:tc>
@@ -288,619 +308,28 @@
           </w:tcPr>
           <w:p>
             <w:pPr>
-              <w:pStyle w:val="ListParagraph"/>
-              <w:numPr>
-                <w:ilvl w:val="0"/>
-                <w:numId w:val="1"/>
-              </w:numPr>
-              <w:rPr>
-                <w:rFonts w:ascii="Times New Roman" w:hAnsi="Times New Roman" w:cs="Times New Roman"/>
-                <w:sz w:val="28"/>
-                <w:szCs w:val="28"/>
-              </w:rPr>
-            </w:pPr>
-            <w:r>
-              <w:rPr>
-                <w:rFonts w:ascii="Times New Roman" w:hAnsi="Times New Roman" w:cs="Times New Roman"/>
-                <w:sz w:val="28"/>
-                <w:szCs w:val="28"/>
-              </w:rPr>
-              <w:t>The user requests to start a new game.</w:t>
-            </w:r>
-          </w:p>
-          <w:p>
-            <w:pPr>
-              <w:pStyle w:val="ListParagraph"/>
-              <w:numPr>
-                <w:ilvl w:val="0"/>
-                <w:numId w:val="1"/>
-              </w:numPr>
-              <w:rPr>
-                <w:rFonts w:ascii="Times New Roman" w:hAnsi="Times New Roman" w:cs="Times New Roman"/>
-                <w:sz w:val="28"/>
-                <w:szCs w:val="28"/>
-              </w:rPr>
-            </w:pPr>
-            <w:r>
-              <w:rPr>
-                <w:rFonts w:ascii="Times New Roman" w:hAnsi="Times New Roman" w:cs="Times New Roman"/>
-                <w:sz w:val="28"/>
-                <w:szCs w:val="28"/>
-              </w:rPr>
-              <w:t>The system</w:t>
-            </w:r>
-            <w:r>
-              <w:rPr>
-                <w:rFonts w:ascii="Times New Roman" w:hAnsi="Times New Roman" w:cs="Times New Roman"/>
-                <w:sz w:val="28"/>
-                <w:szCs w:val="28"/>
-              </w:rPr>
-              <w:t xml:space="preserve"> provides the user with the opportunity to choose how many players are playing.</w:t>
-            </w:r>
-          </w:p>
-          <w:p>
-            <w:pPr>
-              <w:pStyle w:val="ListParagraph"/>
-              <w:numPr>
-                <w:ilvl w:val="0"/>
-                <w:numId w:val="1"/>
-              </w:numPr>
-              <w:rPr>
-                <w:rFonts w:ascii="Times New Roman" w:hAnsi="Times New Roman" w:cs="Times New Roman"/>
-                <w:sz w:val="28"/>
-                <w:szCs w:val="28"/>
-              </w:rPr>
-            </w:pPr>
-            <w:r>
-              <w:rPr>
-                <w:rFonts w:ascii="Times New Roman" w:hAnsi="Times New Roman" w:cs="Times New Roman"/>
-                <w:sz w:val="28"/>
-                <w:szCs w:val="28"/>
-              </w:rPr>
-              <w:t>The user selects how many players he or she wants to play</w:t>
-            </w:r>
-            <w:r>
-              <w:rPr>
-                <w:rFonts w:ascii="Times New Roman" w:hAnsi="Times New Roman" w:cs="Times New Roman"/>
-                <w:sz w:val="28"/>
-                <w:szCs w:val="28"/>
-              </w:rPr>
-              <w:t xml:space="preserve">. </w:t>
-            </w:r>
-          </w:p>
-          <w:p>
-            <w:pPr>
-              <w:pStyle w:val="ListParagraph"/>
-              <w:numPr>
-                <w:ilvl w:val="0"/>
-                <w:numId w:val="1"/>
-              </w:numPr>
-              <w:rPr>
-                <w:rFonts w:ascii="Times New Roman" w:hAnsi="Times New Roman" w:cs="Times New Roman"/>
-                <w:sz w:val="28"/>
-                <w:szCs w:val="28"/>
-              </w:rPr>
-            </w:pPr>
-            <w:r>
-              <w:rPr>
-                <w:rFonts w:ascii="Times New Roman" w:hAnsi="Times New Roman" w:cs="Times New Roman"/>
-                <w:sz w:val="28"/>
-                <w:szCs w:val="28"/>
-              </w:rPr>
-              <w:t>The system records how many players are to play</w:t>
-            </w:r>
-            <w:r>
-              <w:rPr>
-                <w:rFonts w:ascii="Times New Roman" w:hAnsi="Times New Roman" w:cs="Times New Roman"/>
-                <w:sz w:val="28"/>
-                <w:szCs w:val="28"/>
-              </w:rPr>
-              <w:t xml:space="preserve">. </w:t>
-            </w:r>
-          </w:p>
-          <w:p>
-            <w:pPr>
-              <w:pStyle w:val="ListParagraph"/>
-              <w:rPr>
-                <w:rFonts w:ascii="Times New Roman" w:hAnsi="Times New Roman" w:cs="Times New Roman"/>
-                <w:sz w:val="28"/>
-                <w:szCs w:val="28"/>
-              </w:rPr>
-            </w:pPr>
-            <w:r>
-              <w:rPr>
-                <w:rFonts w:ascii="Times New Roman" w:hAnsi="Times New Roman" w:cs="Times New Roman"/>
-                <w:sz w:val="28"/>
-                <w:szCs w:val="28"/>
-              </w:rPr>
-              <w:t xml:space="preserve"> </w:t>
-            </w:r>
-            <w:r>
-              <w:rPr>
-                <w:rFonts w:ascii="Times New Roman" w:hAnsi="Times New Roman" w:cs="Times New Roman"/>
-                <w:sz w:val="28"/>
-                <w:szCs w:val="28"/>
-              </w:rPr>
-              <w:t>[Alt 1: User selects four players]</w:t>
-            </w:r>
-          </w:p>
-          <w:p>
-            <w:pPr>
-              <w:pStyle w:val="ListParagraph"/>
-              <w:numPr>
-                <w:ilvl w:val="0"/>
-                <w:numId w:val="1"/>
-              </w:numPr>
-              <w:rPr>
-                <w:rFonts w:ascii="Times New Roman" w:hAnsi="Times New Roman" w:cs="Times New Roman"/>
-                <w:sz w:val="28"/>
-                <w:szCs w:val="28"/>
-              </w:rPr>
-            </w:pPr>
-            <w:r>
-              <w:rPr>
-                <w:rFonts w:ascii="Times New Roman" w:hAnsi="Times New Roman" w:cs="Times New Roman"/>
-                <w:sz w:val="28"/>
-                <w:szCs w:val="28"/>
-              </w:rPr>
-              <w:t xml:space="preserve"> </w:t>
-            </w:r>
-            <w:r>
-              <w:rPr>
-                <w:rFonts w:ascii="Times New Roman" w:hAnsi="Times New Roman" w:cs="Times New Roman"/>
-                <w:sz w:val="28"/>
-                <w:szCs w:val="28"/>
-              </w:rPr>
-              <w:t xml:space="preserve">The system </w:t>
-            </w:r>
-            <w:r>
-              <w:rPr>
-                <w:rFonts w:ascii="Times New Roman" w:hAnsi="Times New Roman" w:cs="Times New Roman"/>
-                <w:sz w:val="28"/>
-                <w:szCs w:val="28"/>
-              </w:rPr>
-              <w:t>displays to the user the choice between 2 difficulty settings, easy and hard.</w:t>
-            </w:r>
-          </w:p>
-          <w:p>
-            <w:pPr>
-              <w:pStyle w:val="ListParagraph"/>
-              <w:numPr>
-                <w:ilvl w:val="0"/>
-                <w:numId w:val="1"/>
-              </w:numPr>
-              <w:rPr>
-                <w:rFonts w:ascii="Times New Roman" w:hAnsi="Times New Roman" w:cs="Times New Roman"/>
-                <w:sz w:val="28"/>
-                <w:szCs w:val="28"/>
-              </w:rPr>
-            </w:pPr>
-            <w:r>
-              <w:rPr>
-                <w:rFonts w:ascii="Times New Roman" w:hAnsi="Times New Roman" w:cs="Times New Roman"/>
-                <w:sz w:val="28"/>
-                <w:szCs w:val="28"/>
-              </w:rPr>
-              <w:t>The user selects the difficulty setting he or she would like to play with.</w:t>
-            </w:r>
-          </w:p>
-          <w:p>
-            <w:pPr>
-              <w:pStyle w:val="ListParagraph"/>
-              <w:numPr>
-                <w:ilvl w:val="0"/>
-                <w:numId w:val="1"/>
-              </w:numPr>
-              <w:rPr>
-                <w:rFonts w:ascii="Times New Roman" w:hAnsi="Times New Roman" w:cs="Times New Roman"/>
-                <w:sz w:val="28"/>
-                <w:szCs w:val="28"/>
-              </w:rPr>
-            </w:pPr>
-            <w:r>
-              <w:rPr>
-                <w:rFonts w:ascii="Times New Roman" w:hAnsi="Times New Roman" w:cs="Times New Roman"/>
-                <w:sz w:val="28"/>
-                <w:szCs w:val="28"/>
-              </w:rPr>
-              <w:t>The system records the users chosen difficulty level</w:t>
-            </w:r>
-            <w:r>
-              <w:rPr>
-                <w:rFonts w:ascii="Times New Roman" w:hAnsi="Times New Roman" w:cs="Times New Roman"/>
-                <w:sz w:val="28"/>
-                <w:szCs w:val="28"/>
-              </w:rPr>
-              <w:t>.</w:t>
-            </w:r>
-          </w:p>
-          <w:p>
-            <w:pPr>
-              <w:pStyle w:val="ListParagraph"/>
-              <w:numPr>
-                <w:ilvl w:val="0"/>
-                <w:numId w:val="1"/>
-              </w:numPr>
-              <w:rPr>
-                <w:rFonts w:ascii="Times New Roman" w:hAnsi="Times New Roman" w:cs="Times New Roman"/>
-                <w:sz w:val="28"/>
-                <w:szCs w:val="28"/>
-              </w:rPr>
-            </w:pPr>
-            <w:r>
-              <w:rPr>
-                <w:rFonts w:ascii="Times New Roman" w:hAnsi="Times New Roman" w:cs="Times New Roman"/>
-                <w:sz w:val="28"/>
-                <w:szCs w:val="28"/>
-              </w:rPr>
-              <w:t xml:space="preserve"> </w:t>
-            </w:r>
-            <w:r>
-              <w:rPr>
-                <w:rFonts w:ascii="Times New Roman" w:hAnsi="Times New Roman" w:cs="Times New Roman"/>
-                <w:sz w:val="28"/>
-                <w:szCs w:val="28"/>
-              </w:rPr>
-              <w:t>The system gives</w:t>
-            </w:r>
-            <w:r>
-              <w:rPr>
-                <w:rFonts w:ascii="Times New Roman" w:hAnsi="Times New Roman" w:cs="Times New Roman"/>
-                <w:sz w:val="28"/>
-                <w:szCs w:val="28"/>
-              </w:rPr>
-              <w:t xml:space="preserve"> the user t</w:t>
-            </w:r>
-            <w:r>
-              <w:rPr>
-                <w:rFonts w:ascii="Times New Roman" w:hAnsi="Times New Roman" w:cs="Times New Roman"/>
-                <w:sz w:val="28"/>
-                <w:szCs w:val="28"/>
-              </w:rPr>
-              <w:t>he choice</w:t>
-            </w:r>
-            <w:r>
-              <w:rPr>
-                <w:rFonts w:ascii="Times New Roman" w:hAnsi="Times New Roman" w:cs="Times New Roman"/>
-                <w:sz w:val="28"/>
-                <w:szCs w:val="28"/>
-              </w:rPr>
-              <w:t xml:space="preserve"> between two playable boards, simple and complex.</w:t>
-            </w:r>
-          </w:p>
-          <w:p>
-            <w:pPr>
-              <w:pStyle w:val="ListParagraph"/>
-              <w:numPr>
-                <w:ilvl w:val="0"/>
-                <w:numId w:val="1"/>
-              </w:numPr>
-              <w:rPr>
-                <w:rFonts w:ascii="Times New Roman" w:hAnsi="Times New Roman" w:cs="Times New Roman"/>
-                <w:sz w:val="28"/>
-                <w:szCs w:val="28"/>
-              </w:rPr>
-            </w:pPr>
-            <w:r>
-              <w:rPr>
-                <w:rFonts w:ascii="Times New Roman" w:hAnsi="Times New Roman" w:cs="Times New Roman"/>
-                <w:sz w:val="28"/>
-                <w:szCs w:val="28"/>
-              </w:rPr>
-              <w:t xml:space="preserve">The </w:t>
-            </w:r>
-            <w:r>
-              <w:rPr>
-                <w:rFonts w:ascii="Times New Roman" w:hAnsi="Times New Roman" w:cs="Times New Roman"/>
-                <w:sz w:val="28"/>
-                <w:szCs w:val="28"/>
-              </w:rPr>
-              <w:t xml:space="preserve">user </w:t>
-            </w:r>
-            <w:r>
-              <w:rPr>
-                <w:rFonts w:ascii="Times New Roman" w:hAnsi="Times New Roman" w:cs="Times New Roman"/>
-                <w:sz w:val="28"/>
-                <w:szCs w:val="28"/>
-              </w:rPr>
-              <w:t>selects the board he or she would like to play with.</w:t>
-            </w:r>
-          </w:p>
-          <w:p>
-            <w:pPr>
-              <w:pStyle w:val="ListParagraph"/>
-              <w:numPr>
-                <w:ilvl w:val="0"/>
-                <w:numId w:val="1"/>
-              </w:numPr>
-              <w:rPr>
-                <w:rFonts w:ascii="Times New Roman" w:hAnsi="Times New Roman" w:cs="Times New Roman"/>
-                <w:sz w:val="28"/>
-                <w:szCs w:val="28"/>
-              </w:rPr>
-            </w:pPr>
-            <w:r>
-              <w:rPr>
-                <w:rFonts w:ascii="Times New Roman" w:hAnsi="Times New Roman" w:cs="Times New Roman"/>
-                <w:sz w:val="28"/>
-                <w:szCs w:val="28"/>
-              </w:rPr>
-              <w:t xml:space="preserve">The system keeps record of the chosen board type, and then </w:t>
-            </w:r>
-            <w:r>
-              <w:rPr>
-                <w:rFonts w:ascii="Times New Roman" w:hAnsi="Times New Roman" w:cs="Times New Roman"/>
-                <w:sz w:val="28"/>
-                <w:szCs w:val="28"/>
-              </w:rPr>
-              <w:t>prompts</w:t>
-            </w:r>
-            <w:r>
-              <w:rPr>
-                <w:rFonts w:ascii="Times New Roman" w:hAnsi="Times New Roman" w:cs="Times New Roman"/>
-                <w:sz w:val="28"/>
-                <w:szCs w:val="28"/>
-              </w:rPr>
-              <w:t xml:space="preserve"> the user to choose between different color pallets for the board.</w:t>
-            </w:r>
-          </w:p>
-          <w:p>
-            <w:pPr>
-              <w:pStyle w:val="ListParagraph"/>
-              <w:numPr>
-                <w:ilvl w:val="0"/>
-                <w:numId w:val="1"/>
-              </w:numPr>
-              <w:rPr>
-                <w:rFonts w:ascii="Times New Roman" w:hAnsi="Times New Roman" w:cs="Times New Roman"/>
-                <w:sz w:val="28"/>
-                <w:szCs w:val="28"/>
-              </w:rPr>
-            </w:pPr>
-            <w:r>
-              <w:rPr>
-                <w:rFonts w:ascii="Times New Roman" w:hAnsi="Times New Roman" w:cs="Times New Roman"/>
-                <w:sz w:val="28"/>
-                <w:szCs w:val="28"/>
-              </w:rPr>
-              <w:t>The user selects the color pal</w:t>
-            </w:r>
-            <w:r>
-              <w:rPr>
-                <w:rFonts w:ascii="Times New Roman" w:hAnsi="Times New Roman" w:cs="Times New Roman"/>
-                <w:sz w:val="28"/>
-                <w:szCs w:val="28"/>
-              </w:rPr>
-              <w:t>l</w:t>
-            </w:r>
-            <w:r>
-              <w:rPr>
-                <w:rFonts w:ascii="Times New Roman" w:hAnsi="Times New Roman" w:cs="Times New Roman"/>
-                <w:sz w:val="28"/>
-                <w:szCs w:val="28"/>
-              </w:rPr>
-              <w:t>et he or she would like to play with.</w:t>
-            </w:r>
-          </w:p>
-          <w:p>
-            <w:pPr>
-              <w:pStyle w:val="ListParagraph"/>
-              <w:numPr>
-                <w:ilvl w:val="0"/>
-                <w:numId w:val="1"/>
-              </w:numPr>
-              <w:rPr>
-                <w:rFonts w:ascii="Times New Roman" w:hAnsi="Times New Roman" w:cs="Times New Roman"/>
-                <w:sz w:val="28"/>
-                <w:szCs w:val="28"/>
-              </w:rPr>
-            </w:pPr>
-            <w:r>
-              <w:rPr>
-                <w:rFonts w:ascii="Times New Roman" w:hAnsi="Times New Roman" w:cs="Times New Roman"/>
-                <w:sz w:val="28"/>
-                <w:szCs w:val="28"/>
-              </w:rPr>
-              <w:t>The system records the selected board color and offer</w:t>
-            </w:r>
-            <w:r>
-              <w:rPr>
-                <w:rFonts w:ascii="Times New Roman" w:hAnsi="Times New Roman" w:cs="Times New Roman"/>
-                <w:sz w:val="28"/>
-                <w:szCs w:val="28"/>
-              </w:rPr>
-              <w:t>s</w:t>
-            </w:r>
-            <w:r>
-              <w:rPr>
-                <w:rFonts w:ascii="Times New Roman" w:hAnsi="Times New Roman" w:cs="Times New Roman"/>
-                <w:sz w:val="28"/>
-                <w:szCs w:val="28"/>
-              </w:rPr>
-              <w:t xml:space="preserve"> the student the opportunity to enable or disable hints.</w:t>
-            </w:r>
-          </w:p>
-          <w:p>
-            <w:pPr>
-              <w:pStyle w:val="ListParagraph"/>
-              <w:numPr>
-                <w:ilvl w:val="0"/>
-                <w:numId w:val="1"/>
-              </w:numPr>
-              <w:rPr>
-                <w:rFonts w:ascii="Times New Roman" w:hAnsi="Times New Roman" w:cs="Times New Roman"/>
-                <w:sz w:val="28"/>
-                <w:szCs w:val="28"/>
-              </w:rPr>
-            </w:pPr>
-            <w:r>
-              <w:rPr>
-                <w:rFonts w:ascii="Times New Roman" w:hAnsi="Times New Roman" w:cs="Times New Roman"/>
-                <w:sz w:val="28"/>
-                <w:szCs w:val="28"/>
-              </w:rPr>
-              <w:t>The user chooses to enable the hints or not.</w:t>
-            </w:r>
-          </w:p>
-          <w:p>
-            <w:pPr>
-              <w:pStyle w:val="ListParagraph"/>
-              <w:numPr>
-                <w:ilvl w:val="0"/>
-                <w:numId w:val="1"/>
-              </w:numPr>
-              <w:rPr>
-                <w:rFonts w:ascii="Times New Roman" w:hAnsi="Times New Roman" w:cs="Times New Roman"/>
-                <w:sz w:val="28"/>
-                <w:szCs w:val="28"/>
-              </w:rPr>
-            </w:pPr>
-            <w:r>
-              <w:rPr>
-                <w:rFonts w:ascii="Times New Roman" w:hAnsi="Times New Roman" w:cs="Times New Roman"/>
-                <w:sz w:val="28"/>
-                <w:szCs w:val="28"/>
-              </w:rPr>
-              <w:t>The system records the user’s choice.</w:t>
-            </w:r>
-          </w:p>
-          <w:p>
-            <w:pPr>
-              <w:pStyle w:val="ListParagraph"/>
-              <w:numPr>
-                <w:ilvl w:val="0"/>
-                <w:numId w:val="1"/>
-              </w:numPr>
-              <w:rPr>
-                <w:rFonts w:ascii="Times New Roman" w:hAnsi="Times New Roman" w:cs="Times New Roman"/>
-                <w:sz w:val="28"/>
-                <w:szCs w:val="28"/>
-              </w:rPr>
-            </w:pPr>
-            <w:r>
-              <w:rPr>
-                <w:rFonts w:ascii="Times New Roman" w:hAnsi="Times New Roman" w:cs="Times New Roman"/>
-                <w:sz w:val="28"/>
-                <w:szCs w:val="28"/>
-              </w:rPr>
-              <w:t>The system then displays all the users chosen settings and asks the user if they are ready to start the game.</w:t>
-            </w:r>
-          </w:p>
-          <w:p>
-            <w:pPr>
-              <w:pStyle w:val="ListParagraph"/>
-              <w:numPr>
-                <w:ilvl w:val="0"/>
-                <w:numId w:val="1"/>
-              </w:numPr>
-              <w:rPr>
-                <w:rFonts w:ascii="Times New Roman" w:hAnsi="Times New Roman" w:cs="Times New Roman"/>
-                <w:sz w:val="28"/>
-                <w:szCs w:val="28"/>
-              </w:rPr>
-            </w:pPr>
-            <w:r>
-              <w:rPr>
-                <w:rFonts w:ascii="Times New Roman" w:hAnsi="Times New Roman" w:cs="Times New Roman"/>
-                <w:sz w:val="28"/>
-                <w:szCs w:val="28"/>
-              </w:rPr>
-              <w:t>The user confirms he or she want</w:t>
-            </w:r>
-            <w:r>
-              <w:rPr>
-                <w:rFonts w:ascii="Times New Roman" w:hAnsi="Times New Roman" w:cs="Times New Roman"/>
-                <w:sz w:val="28"/>
-                <w:szCs w:val="28"/>
-              </w:rPr>
-              <w:t>s</w:t>
-            </w:r>
-            <w:r>
-              <w:rPr>
-                <w:rFonts w:ascii="Times New Roman" w:hAnsi="Times New Roman" w:cs="Times New Roman"/>
-                <w:sz w:val="28"/>
-                <w:szCs w:val="28"/>
-              </w:rPr>
-              <w:t xml:space="preserve"> to start the game</w:t>
-            </w:r>
-            <w:r>
-              <w:rPr>
-                <w:rFonts w:ascii="Times New Roman" w:hAnsi="Times New Roman" w:cs="Times New Roman"/>
-                <w:sz w:val="28"/>
-                <w:szCs w:val="28"/>
-              </w:rPr>
-              <w:t xml:space="preserve"> with their chosen setting</w:t>
-            </w:r>
-            <w:r>
-              <w:rPr>
-                <w:rFonts w:ascii="Times New Roman" w:hAnsi="Times New Roman" w:cs="Times New Roman"/>
-                <w:sz w:val="28"/>
-                <w:szCs w:val="28"/>
-              </w:rPr>
-              <w:t>.</w:t>
-            </w:r>
-            <w:r>
-              <w:rPr>
-                <w:rFonts w:ascii="Times New Roman" w:hAnsi="Times New Roman" w:cs="Times New Roman"/>
-                <w:sz w:val="28"/>
-                <w:szCs w:val="28"/>
-              </w:rPr>
-              <w:t xml:space="preserve"> [Alt 2:User declines to start game]</w:t>
-            </w:r>
-          </w:p>
-          <w:p>
-            <w:pPr>
-              <w:pStyle w:val="ListParagraph"/>
-              <w:numPr>
-                <w:ilvl w:val="0"/>
-                <w:numId w:val="1"/>
-              </w:numPr>
-              <w:rPr>
-                <w:rFonts w:ascii="Times New Roman" w:hAnsi="Times New Roman" w:cs="Times New Roman"/>
-                <w:sz w:val="28"/>
-                <w:szCs w:val="28"/>
-              </w:rPr>
-            </w:pPr>
-            <w:r>
-              <w:rPr>
-                <w:rFonts w:ascii="Times New Roman" w:hAnsi="Times New Roman" w:cs="Times New Roman"/>
-                <w:sz w:val="28"/>
-                <w:szCs w:val="28"/>
-              </w:rPr>
-              <w:lastRenderedPageBreak/>
-              <w:t xml:space="preserve">The system </w:t>
-            </w:r>
-            <w:r>
-              <w:rPr>
-                <w:rFonts w:ascii="Times New Roman" w:hAnsi="Times New Roman" w:cs="Times New Roman"/>
-                <w:sz w:val="28"/>
-                <w:szCs w:val="28"/>
-              </w:rPr>
-              <w:t xml:space="preserve">creates and </w:t>
-            </w:r>
-            <w:r>
-              <w:rPr>
-                <w:rFonts w:ascii="Times New Roman" w:hAnsi="Times New Roman" w:cs="Times New Roman"/>
-                <w:sz w:val="28"/>
-                <w:szCs w:val="28"/>
-              </w:rPr>
-              <w:t xml:space="preserve">displays the </w:t>
-            </w:r>
-            <w:r>
-              <w:rPr>
-                <w:rFonts w:ascii="Times New Roman" w:hAnsi="Times New Roman" w:cs="Times New Roman"/>
-                <w:sz w:val="28"/>
-                <w:szCs w:val="28"/>
-              </w:rPr>
-              <w:t xml:space="preserve">custom </w:t>
-            </w:r>
-            <w:r>
-              <w:rPr>
-                <w:rFonts w:ascii="Times New Roman" w:hAnsi="Times New Roman" w:cs="Times New Roman"/>
-                <w:sz w:val="28"/>
-                <w:szCs w:val="28"/>
-              </w:rPr>
-              <w:t>game board.</w:t>
+              <w:jc w:val="center"/>
+              <w:rPr>
+                <w:rFonts w:ascii="Times New Roman" w:hAnsi="Times New Roman" w:cs="Times New Roman"/>
+                <w:sz w:val="28"/>
+                <w:szCs w:val="28"/>
+              </w:rPr>
+            </w:pPr>
+            <w:r>
+              <w:rPr>
+                <w:rFonts w:ascii="Times New Roman" w:hAnsi="Times New Roman" w:cs="Times New Roman"/>
+                <w:sz w:val="28"/>
+                <w:szCs w:val="28"/>
+              </w:rPr>
+              <w:t>User</w:t>
+            </w:r>
+            <w:r>
+              <w:rPr>
+                <w:rFonts w:ascii="Times New Roman" w:hAnsi="Times New Roman" w:cs="Times New Roman"/>
+                <w:sz w:val="28"/>
+                <w:szCs w:val="28"/>
+              </w:rPr>
+              <w:t xml:space="preserve"> is aware of chosen gameplay settings. Gameboard is created and displayed</w:t>
             </w:r>
           </w:p>
         </w:tc>
@@ -925,8 +354,7 @@
                 <w:sz w:val="28"/>
                 <w:szCs w:val="28"/>
               </w:rPr>
-              <w:lastRenderedPageBreak/>
-              <w:t>Alternative Flows</w:t>
+              <w:t>Main Flow</w:t>
             </w:r>
           </w:p>
         </w:tc>
@@ -936,43 +364,10 @@
           </w:tcPr>
           <w:p>
             <w:pPr>
-              <w:rPr>
-                <w:rFonts w:ascii="Times New Roman" w:hAnsi="Times New Roman" w:cs="Times New Roman"/>
-                <w:sz w:val="28"/>
-                <w:szCs w:val="28"/>
-              </w:rPr>
-            </w:pPr>
-            <w:r>
-              <w:rPr>
-                <w:rFonts w:ascii="Times New Roman" w:hAnsi="Times New Roman" w:cs="Times New Roman"/>
-                <w:sz w:val="28"/>
-                <w:szCs w:val="28"/>
-              </w:rPr>
-              <w:t>Alt</w:t>
-            </w:r>
-            <w:r>
-              <w:rPr>
-                <w:rFonts w:ascii="Times New Roman" w:hAnsi="Times New Roman" w:cs="Times New Roman"/>
-                <w:sz w:val="28"/>
-                <w:szCs w:val="28"/>
-              </w:rPr>
-              <w:t xml:space="preserve"> </w:t>
-            </w:r>
-            <w:r>
-              <w:rPr>
-                <w:rFonts w:ascii="Times New Roman" w:hAnsi="Times New Roman" w:cs="Times New Roman"/>
-                <w:sz w:val="28"/>
-                <w:szCs w:val="28"/>
-              </w:rPr>
-              <w:t>1: User selects four players</w:t>
-            </w:r>
-          </w:p>
-          <w:p>
-            <w:pPr>
               <w:pStyle w:val="ListParagraph"/>
               <w:numPr>
                 <w:ilvl w:val="0"/>
-                <w:numId w:val="4"/>
+                <w:numId w:val="1"/>
               </w:numPr>
               <w:rPr>
                 <w:rFonts w:ascii="Times New Roman" w:hAnsi="Times New Roman" w:cs="Times New Roman"/>
@@ -986,33 +381,7 @@
                 <w:sz w:val="28"/>
                 <w:szCs w:val="28"/>
               </w:rPr>
-              <w:t>Flow resumes at main flow 8</w:t>
-            </w:r>
-          </w:p>
-          <w:p>
-            <w:pPr>
-              <w:rPr>
-                <w:rFonts w:ascii="Times New Roman" w:hAnsi="Times New Roman" w:cs="Times New Roman"/>
-                <w:sz w:val="28"/>
-                <w:szCs w:val="28"/>
-              </w:rPr>
-            </w:pPr>
-          </w:p>
-          <w:p>
-            <w:pPr>
-              <w:rPr>
-                <w:rFonts w:ascii="Times New Roman" w:hAnsi="Times New Roman" w:cs="Times New Roman"/>
-                <w:sz w:val="28"/>
-                <w:szCs w:val="28"/>
-              </w:rPr>
-            </w:pPr>
-            <w:r>
-              <w:rPr>
-                <w:rFonts w:ascii="Times New Roman" w:hAnsi="Times New Roman" w:cs="Times New Roman"/>
-                <w:sz w:val="28"/>
-                <w:szCs w:val="28"/>
-              </w:rPr>
-              <w:t xml:space="preserve">Alt 2: User declines to start game </w:t>
+              <w:t>The user requests to start a new game.</w:t>
             </w:r>
           </w:p>
           <w:p>
@@ -1020,7 +389,7 @@
               <w:pStyle w:val="ListParagraph"/>
               <w:numPr>
                 <w:ilvl w:val="0"/>
-                <w:numId w:val="6"/>
+                <w:numId w:val="1"/>
               </w:numPr>
               <w:rPr>
                 <w:rFonts w:ascii="Times New Roman" w:hAnsi="Times New Roman" w:cs="Times New Roman"/>
@@ -1034,7 +403,15 @@
                 <w:sz w:val="28"/>
                 <w:szCs w:val="28"/>
               </w:rPr>
-              <w:t>The system asks  user are they sure they want to change settings.</w:t>
+              <w:t>The system</w:t>
+            </w:r>
+            <w:r>
+              <w:rPr>
+                <w:rFonts w:ascii="Times New Roman" w:hAnsi="Times New Roman" w:cs="Times New Roman"/>
+                <w:sz w:val="28"/>
+                <w:szCs w:val="28"/>
+              </w:rPr>
+              <w:t xml:space="preserve"> provides the user with the opportunity to choose how many players are playing.</w:t>
             </w:r>
           </w:p>
           <w:p>
@@ -1042,7 +419,7 @@
               <w:pStyle w:val="ListParagraph"/>
               <w:numPr>
                 <w:ilvl w:val="0"/>
-                <w:numId w:val="6"/>
+                <w:numId w:val="1"/>
               </w:numPr>
               <w:rPr>
                 <w:rFonts w:ascii="Times New Roman" w:hAnsi="Times New Roman" w:cs="Times New Roman"/>
@@ -1056,7 +433,31 @@
                 <w:sz w:val="28"/>
                 <w:szCs w:val="28"/>
               </w:rPr>
-              <w:t>The user confirms they want to change their settings.</w:t>
+              <w:t xml:space="preserve">The user selects how many players </w:t>
+            </w:r>
+            <w:r>
+              <w:rPr>
+                <w:rFonts w:ascii="Times New Roman" w:hAnsi="Times New Roman" w:cs="Times New Roman"/>
+                <w:sz w:val="28"/>
+                <w:szCs w:val="28"/>
+              </w:rPr>
+              <w:t>they</w:t>
+            </w:r>
+            <w:r>
+              <w:rPr>
+                <w:rFonts w:ascii="Times New Roman" w:hAnsi="Times New Roman" w:cs="Times New Roman"/>
+                <w:sz w:val="28"/>
+                <w:szCs w:val="28"/>
+              </w:rPr>
+              <w:t xml:space="preserve"> want to play</w:t>
+            </w:r>
+            <w:r>
+              <w:rPr>
+                <w:rFonts w:ascii="Times New Roman" w:hAnsi="Times New Roman" w:cs="Times New Roman"/>
+                <w:sz w:val="28"/>
+                <w:szCs w:val="28"/>
+              </w:rPr>
+              <w:t xml:space="preserve">. </w:t>
             </w:r>
           </w:p>
           <w:p>
@@ -1064,7 +465,7 @@
               <w:pStyle w:val="ListParagraph"/>
               <w:numPr>
                 <w:ilvl w:val="0"/>
-                <w:numId w:val="6"/>
+                <w:numId w:val="1"/>
               </w:numPr>
               <w:rPr>
                 <w:rFonts w:ascii="Times New Roman" w:hAnsi="Times New Roman" w:cs="Times New Roman"/>
@@ -1078,7 +479,592 @@
                 <w:sz w:val="28"/>
                 <w:szCs w:val="28"/>
               </w:rPr>
-              <w:t>Flow resumes at main flow 2</w:t>
+              <w:t>The system records how many players are to play</w:t>
+            </w:r>
+            <w:r>
+              <w:rPr>
+                <w:rFonts w:ascii="Times New Roman" w:hAnsi="Times New Roman" w:cs="Times New Roman"/>
+                <w:sz w:val="28"/>
+                <w:szCs w:val="28"/>
+              </w:rPr>
+              <w:t xml:space="preserve">. </w:t>
+            </w:r>
+          </w:p>
+          <w:p>
+            <w:pPr>
+              <w:pStyle w:val="ListParagraph"/>
+              <w:rPr>
+                <w:rFonts w:ascii="Times New Roman" w:hAnsi="Times New Roman" w:cs="Times New Roman"/>
+                <w:sz w:val="28"/>
+                <w:szCs w:val="28"/>
+              </w:rPr>
+            </w:pPr>
+            <w:r>
+              <w:rPr>
+                <w:rFonts w:ascii="Times New Roman" w:hAnsi="Times New Roman" w:cs="Times New Roman"/>
+                <w:sz w:val="28"/>
+                <w:szCs w:val="28"/>
+              </w:rPr>
+              <w:t xml:space="preserve"> [Alt 1: User selects four players]</w:t>
+            </w:r>
+          </w:p>
+          <w:p>
+            <w:pPr>
+              <w:pStyle w:val="ListParagraph"/>
+              <w:numPr>
+                <w:ilvl w:val="0"/>
+                <w:numId w:val="1"/>
+              </w:numPr>
+              <w:rPr>
+                <w:rFonts w:ascii="Times New Roman" w:hAnsi="Times New Roman" w:cs="Times New Roman"/>
+                <w:sz w:val="28"/>
+                <w:szCs w:val="28"/>
+              </w:rPr>
+            </w:pPr>
+            <w:r>
+              <w:rPr>
+                <w:rFonts w:ascii="Times New Roman" w:hAnsi="Times New Roman" w:cs="Times New Roman"/>
+                <w:sz w:val="28"/>
+                <w:szCs w:val="28"/>
+              </w:rPr>
+              <w:t xml:space="preserve"> </w:t>
+            </w:r>
+            <w:r>
+              <w:rPr>
+                <w:rFonts w:ascii="Times New Roman" w:hAnsi="Times New Roman" w:cs="Times New Roman"/>
+                <w:sz w:val="28"/>
+                <w:szCs w:val="28"/>
+              </w:rPr>
+              <w:t xml:space="preserve">The system </w:t>
+            </w:r>
+            <w:r>
+              <w:rPr>
+                <w:rFonts w:ascii="Times New Roman" w:hAnsi="Times New Roman" w:cs="Times New Roman"/>
+                <w:sz w:val="28"/>
+                <w:szCs w:val="28"/>
+              </w:rPr>
+              <w:t>displays to the user the choice between 2 difficulty settings, easy and hard.</w:t>
+            </w:r>
+          </w:p>
+          <w:p>
+            <w:pPr>
+              <w:pStyle w:val="ListParagraph"/>
+              <w:numPr>
+                <w:ilvl w:val="0"/>
+                <w:numId w:val="1"/>
+              </w:numPr>
+              <w:rPr>
+                <w:rFonts w:ascii="Times New Roman" w:hAnsi="Times New Roman" w:cs="Times New Roman"/>
+                <w:sz w:val="28"/>
+                <w:szCs w:val="28"/>
+              </w:rPr>
+            </w:pPr>
+            <w:r>
+              <w:rPr>
+                <w:rFonts w:ascii="Times New Roman" w:hAnsi="Times New Roman" w:cs="Times New Roman"/>
+                <w:sz w:val="28"/>
+                <w:szCs w:val="28"/>
+              </w:rPr>
+              <w:t>The user selects the difficulty setting</w:t>
+            </w:r>
+            <w:r>
+              <w:rPr>
+                <w:rFonts w:ascii="Times New Roman" w:hAnsi="Times New Roman" w:cs="Times New Roman"/>
+                <w:sz w:val="28"/>
+                <w:szCs w:val="28"/>
+              </w:rPr>
+              <w:t xml:space="preserve"> they</w:t>
+            </w:r>
+            <w:r>
+              <w:rPr>
+                <w:rFonts w:ascii="Times New Roman" w:hAnsi="Times New Roman" w:cs="Times New Roman"/>
+                <w:sz w:val="28"/>
+                <w:szCs w:val="28"/>
+              </w:rPr>
+              <w:t xml:space="preserve"> would like to play with.</w:t>
+            </w:r>
+          </w:p>
+          <w:p>
+            <w:pPr>
+              <w:pStyle w:val="ListParagraph"/>
+              <w:numPr>
+                <w:ilvl w:val="0"/>
+                <w:numId w:val="1"/>
+              </w:numPr>
+              <w:rPr>
+                <w:rFonts w:ascii="Times New Roman" w:hAnsi="Times New Roman" w:cs="Times New Roman"/>
+                <w:sz w:val="28"/>
+                <w:szCs w:val="28"/>
+              </w:rPr>
+            </w:pPr>
+            <w:r>
+              <w:rPr>
+                <w:rFonts w:ascii="Times New Roman" w:hAnsi="Times New Roman" w:cs="Times New Roman"/>
+                <w:sz w:val="28"/>
+                <w:szCs w:val="28"/>
+              </w:rPr>
+              <w:t>The system records the users chosen difficulty level</w:t>
+            </w:r>
+            <w:r>
+              <w:rPr>
+                <w:rFonts w:ascii="Times New Roman" w:hAnsi="Times New Roman" w:cs="Times New Roman"/>
+                <w:sz w:val="28"/>
+                <w:szCs w:val="28"/>
+              </w:rPr>
+              <w:t>.</w:t>
+            </w:r>
+          </w:p>
+          <w:p>
+            <w:pPr>
+              <w:pStyle w:val="ListParagraph"/>
+              <w:numPr>
+                <w:ilvl w:val="0"/>
+                <w:numId w:val="1"/>
+              </w:numPr>
+              <w:rPr>
+                <w:rFonts w:ascii="Times New Roman" w:hAnsi="Times New Roman" w:cs="Times New Roman"/>
+                <w:sz w:val="28"/>
+                <w:szCs w:val="28"/>
+              </w:rPr>
+            </w:pPr>
+            <w:r>
+              <w:rPr>
+                <w:rFonts w:ascii="Times New Roman" w:hAnsi="Times New Roman" w:cs="Times New Roman"/>
+                <w:sz w:val="28"/>
+                <w:szCs w:val="28"/>
+              </w:rPr>
+              <w:t xml:space="preserve"> </w:t>
+            </w:r>
+            <w:r>
+              <w:rPr>
+                <w:rFonts w:ascii="Times New Roman" w:hAnsi="Times New Roman" w:cs="Times New Roman"/>
+                <w:sz w:val="28"/>
+                <w:szCs w:val="28"/>
+              </w:rPr>
+              <w:t>The system gives</w:t>
+            </w:r>
+            <w:r>
+              <w:rPr>
+                <w:rFonts w:ascii="Times New Roman" w:hAnsi="Times New Roman" w:cs="Times New Roman"/>
+                <w:sz w:val="28"/>
+                <w:szCs w:val="28"/>
+              </w:rPr>
+              <w:t xml:space="preserve"> the user t</w:t>
+            </w:r>
+            <w:r>
+              <w:rPr>
+                <w:rFonts w:ascii="Times New Roman" w:hAnsi="Times New Roman" w:cs="Times New Roman"/>
+                <w:sz w:val="28"/>
+                <w:szCs w:val="28"/>
+              </w:rPr>
+              <w:t>he choice</w:t>
+            </w:r>
+            <w:r>
+              <w:rPr>
+                <w:rFonts w:ascii="Times New Roman" w:hAnsi="Times New Roman" w:cs="Times New Roman"/>
+                <w:sz w:val="28"/>
+                <w:szCs w:val="28"/>
+              </w:rPr>
+              <w:t xml:space="preserve"> between two playable boards, simple and complex.</w:t>
+            </w:r>
+          </w:p>
+          <w:p>
+            <w:pPr>
+              <w:pStyle w:val="ListParagraph"/>
+              <w:numPr>
+                <w:ilvl w:val="0"/>
+                <w:numId w:val="1"/>
+              </w:numPr>
+              <w:rPr>
+                <w:rFonts w:ascii="Times New Roman" w:hAnsi="Times New Roman" w:cs="Times New Roman"/>
+                <w:sz w:val="28"/>
+                <w:szCs w:val="28"/>
+              </w:rPr>
+            </w:pPr>
+            <w:r>
+              <w:rPr>
+                <w:rFonts w:ascii="Times New Roman" w:hAnsi="Times New Roman" w:cs="Times New Roman"/>
+                <w:sz w:val="28"/>
+                <w:szCs w:val="28"/>
+              </w:rPr>
+              <w:t xml:space="preserve">The </w:t>
+            </w:r>
+            <w:r>
+              <w:rPr>
+                <w:rFonts w:ascii="Times New Roman" w:hAnsi="Times New Roman" w:cs="Times New Roman"/>
+                <w:sz w:val="28"/>
+                <w:szCs w:val="28"/>
+              </w:rPr>
+              <w:t xml:space="preserve">user </w:t>
+            </w:r>
+            <w:r>
+              <w:rPr>
+                <w:rFonts w:ascii="Times New Roman" w:hAnsi="Times New Roman" w:cs="Times New Roman"/>
+                <w:sz w:val="28"/>
+                <w:szCs w:val="28"/>
+              </w:rPr>
+              <w:t xml:space="preserve">selects the board </w:t>
+            </w:r>
+            <w:r>
+              <w:rPr>
+                <w:rFonts w:ascii="Times New Roman" w:hAnsi="Times New Roman" w:cs="Times New Roman"/>
+                <w:sz w:val="28"/>
+                <w:szCs w:val="28"/>
+              </w:rPr>
+              <w:t>they</w:t>
+            </w:r>
+            <w:r>
+              <w:rPr>
+                <w:rFonts w:ascii="Times New Roman" w:hAnsi="Times New Roman" w:cs="Times New Roman"/>
+                <w:sz w:val="28"/>
+                <w:szCs w:val="28"/>
+              </w:rPr>
+              <w:t xml:space="preserve"> would like to play with.</w:t>
+            </w:r>
+          </w:p>
+          <w:p>
+            <w:pPr>
+              <w:pStyle w:val="ListParagraph"/>
+              <w:numPr>
+                <w:ilvl w:val="0"/>
+                <w:numId w:val="1"/>
+              </w:numPr>
+              <w:rPr>
+                <w:rFonts w:ascii="Times New Roman" w:hAnsi="Times New Roman" w:cs="Times New Roman"/>
+                <w:sz w:val="28"/>
+                <w:szCs w:val="28"/>
+              </w:rPr>
+            </w:pPr>
+            <w:r>
+              <w:rPr>
+                <w:rFonts w:ascii="Times New Roman" w:hAnsi="Times New Roman" w:cs="Times New Roman"/>
+                <w:sz w:val="28"/>
+                <w:szCs w:val="28"/>
+              </w:rPr>
+              <w:t xml:space="preserve">The system keeps record of the chosen board type, and then </w:t>
+            </w:r>
+            <w:r>
+              <w:rPr>
+                <w:rFonts w:ascii="Times New Roman" w:hAnsi="Times New Roman" w:cs="Times New Roman"/>
+                <w:sz w:val="28"/>
+                <w:szCs w:val="28"/>
+              </w:rPr>
+              <w:t>prompts</w:t>
+            </w:r>
+            <w:r>
+              <w:rPr>
+                <w:rFonts w:ascii="Times New Roman" w:hAnsi="Times New Roman" w:cs="Times New Roman"/>
+                <w:sz w:val="28"/>
+                <w:szCs w:val="28"/>
+              </w:rPr>
+              <w:t xml:space="preserve"> the user to choose between different color palet</w:t>
+            </w:r>
+            <w:r>
+              <w:rPr>
+                <w:rFonts w:ascii="Times New Roman" w:hAnsi="Times New Roman" w:cs="Times New Roman"/>
+                <w:sz w:val="28"/>
+                <w:szCs w:val="28"/>
+              </w:rPr>
+              <w:t>te</w:t>
+            </w:r>
+            <w:r>
+              <w:rPr>
+                <w:rFonts w:ascii="Times New Roman" w:hAnsi="Times New Roman" w:cs="Times New Roman"/>
+                <w:sz w:val="28"/>
+                <w:szCs w:val="28"/>
+              </w:rPr>
+              <w:t>s for the board.</w:t>
+            </w:r>
+          </w:p>
+          <w:p>
+            <w:pPr>
+              <w:pStyle w:val="ListParagraph"/>
+              <w:numPr>
+                <w:ilvl w:val="0"/>
+                <w:numId w:val="1"/>
+              </w:numPr>
+              <w:rPr>
+                <w:rFonts w:ascii="Times New Roman" w:hAnsi="Times New Roman" w:cs="Times New Roman"/>
+                <w:sz w:val="28"/>
+                <w:szCs w:val="28"/>
+              </w:rPr>
+            </w:pPr>
+            <w:r>
+              <w:rPr>
+                <w:rFonts w:ascii="Times New Roman" w:hAnsi="Times New Roman" w:cs="Times New Roman"/>
+                <w:sz w:val="28"/>
+                <w:szCs w:val="28"/>
+              </w:rPr>
+              <w:t>The user selects the color palet</w:t>
+            </w:r>
+            <w:r>
+              <w:rPr>
+                <w:rFonts w:ascii="Times New Roman" w:hAnsi="Times New Roman" w:cs="Times New Roman"/>
+                <w:sz w:val="28"/>
+                <w:szCs w:val="28"/>
+              </w:rPr>
+              <w:t>te</w:t>
+            </w:r>
+            <w:r>
+              <w:rPr>
+                <w:rFonts w:ascii="Times New Roman" w:hAnsi="Times New Roman" w:cs="Times New Roman"/>
+                <w:sz w:val="28"/>
+                <w:szCs w:val="28"/>
+              </w:rPr>
+              <w:t xml:space="preserve"> </w:t>
+            </w:r>
+            <w:r>
+              <w:rPr>
+                <w:rFonts w:ascii="Times New Roman" w:hAnsi="Times New Roman" w:cs="Times New Roman"/>
+                <w:sz w:val="28"/>
+                <w:szCs w:val="28"/>
+              </w:rPr>
+              <w:t>they</w:t>
+            </w:r>
+            <w:r>
+              <w:rPr>
+                <w:rFonts w:ascii="Times New Roman" w:hAnsi="Times New Roman" w:cs="Times New Roman"/>
+                <w:sz w:val="28"/>
+                <w:szCs w:val="28"/>
+              </w:rPr>
+              <w:t xml:space="preserve"> would like to play with.</w:t>
+            </w:r>
+          </w:p>
+          <w:p>
+            <w:pPr>
+              <w:pStyle w:val="ListParagraph"/>
+              <w:numPr>
+                <w:ilvl w:val="0"/>
+                <w:numId w:val="1"/>
+              </w:numPr>
+              <w:rPr>
+                <w:rFonts w:ascii="Times New Roman" w:hAnsi="Times New Roman" w:cs="Times New Roman"/>
+                <w:sz w:val="28"/>
+                <w:szCs w:val="28"/>
+              </w:rPr>
+            </w:pPr>
+            <w:r>
+              <w:rPr>
+                <w:rFonts w:ascii="Times New Roman" w:hAnsi="Times New Roman" w:cs="Times New Roman"/>
+                <w:sz w:val="28"/>
+                <w:szCs w:val="28"/>
+              </w:rPr>
+              <w:t>The system records the selected board color and offer</w:t>
+            </w:r>
+            <w:r>
+              <w:rPr>
+                <w:rFonts w:ascii="Times New Roman" w:hAnsi="Times New Roman" w:cs="Times New Roman"/>
+                <w:sz w:val="28"/>
+                <w:szCs w:val="28"/>
+              </w:rPr>
+              <w:t>s</w:t>
+            </w:r>
+            <w:r>
+              <w:rPr>
+                <w:rFonts w:ascii="Times New Roman" w:hAnsi="Times New Roman" w:cs="Times New Roman"/>
+                <w:sz w:val="28"/>
+                <w:szCs w:val="28"/>
+              </w:rPr>
+              <w:t xml:space="preserve"> the student the opportunity to enable or disable hints.</w:t>
+            </w:r>
+          </w:p>
+          <w:p>
+            <w:pPr>
+              <w:pStyle w:val="ListParagraph"/>
+              <w:numPr>
+                <w:ilvl w:val="0"/>
+                <w:numId w:val="1"/>
+              </w:numPr>
+              <w:rPr>
+                <w:rFonts w:ascii="Times New Roman" w:hAnsi="Times New Roman" w:cs="Times New Roman"/>
+                <w:sz w:val="28"/>
+                <w:szCs w:val="28"/>
+              </w:rPr>
+            </w:pPr>
+            <w:r>
+              <w:rPr>
+                <w:rFonts w:ascii="Times New Roman" w:hAnsi="Times New Roman" w:cs="Times New Roman"/>
+                <w:sz w:val="28"/>
+                <w:szCs w:val="28"/>
+              </w:rPr>
+              <w:t>The user chooses to enable the hints or not.</w:t>
+            </w:r>
+          </w:p>
+          <w:p>
+            <w:pPr>
+              <w:pStyle w:val="ListParagraph"/>
+              <w:numPr>
+                <w:ilvl w:val="0"/>
+                <w:numId w:val="1"/>
+              </w:numPr>
+              <w:rPr>
+                <w:rFonts w:ascii="Times New Roman" w:hAnsi="Times New Roman" w:cs="Times New Roman"/>
+                <w:sz w:val="28"/>
+                <w:szCs w:val="28"/>
+              </w:rPr>
+            </w:pPr>
+            <w:r>
+              <w:rPr>
+                <w:rFonts w:ascii="Times New Roman" w:hAnsi="Times New Roman" w:cs="Times New Roman"/>
+                <w:sz w:val="28"/>
+                <w:szCs w:val="28"/>
+              </w:rPr>
+              <w:t>The system records the user’s choice.</w:t>
+            </w:r>
+          </w:p>
+          <w:p>
+            <w:pPr>
+              <w:pStyle w:val="ListParagraph"/>
+              <w:numPr>
+                <w:ilvl w:val="0"/>
+                <w:numId w:val="1"/>
+              </w:numPr>
+              <w:rPr>
+                <w:rFonts w:ascii="Times New Roman" w:hAnsi="Times New Roman" w:cs="Times New Roman"/>
+                <w:sz w:val="28"/>
+                <w:szCs w:val="28"/>
+              </w:rPr>
+            </w:pPr>
+            <w:r>
+              <w:rPr>
+                <w:rFonts w:ascii="Times New Roman" w:hAnsi="Times New Roman" w:cs="Times New Roman"/>
+                <w:sz w:val="28"/>
+                <w:szCs w:val="28"/>
+              </w:rPr>
+              <w:t>The system then displays all the user</w:t>
+            </w:r>
+            <w:r>
+              <w:rPr>
+                <w:rFonts w:ascii="Times New Roman" w:hAnsi="Times New Roman" w:cs="Times New Roman"/>
+                <w:sz w:val="28"/>
+                <w:szCs w:val="28"/>
+              </w:rPr>
+              <w:t>’</w:t>
+            </w:r>
+            <w:r>
+              <w:rPr>
+                <w:rFonts w:ascii="Times New Roman" w:hAnsi="Times New Roman" w:cs="Times New Roman"/>
+                <w:sz w:val="28"/>
+                <w:szCs w:val="28"/>
+              </w:rPr>
+              <w:t>s chosen settings and asks the user if they are ready to start the game.</w:t>
+            </w:r>
+          </w:p>
+          <w:p>
+            <w:pPr>
+              <w:pStyle w:val="ListParagraph"/>
+              <w:numPr>
+                <w:ilvl w:val="0"/>
+                <w:numId w:val="1"/>
+              </w:numPr>
+              <w:rPr>
+                <w:rFonts w:ascii="Times New Roman" w:hAnsi="Times New Roman" w:cs="Times New Roman"/>
+                <w:sz w:val="28"/>
+                <w:szCs w:val="28"/>
+              </w:rPr>
+            </w:pPr>
+            <w:r>
+              <w:rPr>
+                <w:rFonts w:ascii="Times New Roman" w:hAnsi="Times New Roman" w:cs="Times New Roman"/>
+                <w:sz w:val="28"/>
+                <w:szCs w:val="28"/>
+              </w:rPr>
+              <w:t xml:space="preserve">The user confirms </w:t>
+            </w:r>
+            <w:r>
+              <w:rPr>
+                <w:rFonts w:ascii="Times New Roman" w:hAnsi="Times New Roman" w:cs="Times New Roman"/>
+                <w:sz w:val="28"/>
+                <w:szCs w:val="28"/>
+              </w:rPr>
+              <w:t>they</w:t>
+            </w:r>
+            <w:r>
+              <w:rPr>
+                <w:rFonts w:ascii="Times New Roman" w:hAnsi="Times New Roman" w:cs="Times New Roman"/>
+                <w:sz w:val="28"/>
+                <w:szCs w:val="28"/>
+              </w:rPr>
+              <w:t xml:space="preserve"> want to start the game</w:t>
+            </w:r>
+            <w:r>
+              <w:rPr>
+                <w:rFonts w:ascii="Times New Roman" w:hAnsi="Times New Roman" w:cs="Times New Roman"/>
+                <w:sz w:val="28"/>
+                <w:szCs w:val="28"/>
+              </w:rPr>
+              <w:t xml:space="preserve"> with their chosen setting</w:t>
+            </w:r>
+            <w:r>
+              <w:rPr>
+                <w:rFonts w:ascii="Times New Roman" w:hAnsi="Times New Roman" w:cs="Times New Roman"/>
+                <w:sz w:val="28"/>
+                <w:szCs w:val="28"/>
+              </w:rPr>
+              <w:t>.</w:t>
+            </w:r>
+            <w:r>
+              <w:rPr>
+                <w:rFonts w:ascii="Times New Roman" w:hAnsi="Times New Roman" w:cs="Times New Roman"/>
+                <w:sz w:val="28"/>
+                <w:szCs w:val="28"/>
+              </w:rPr>
+              <w:t xml:space="preserve"> [Alt 2:User declines to start game]</w:t>
+            </w:r>
+          </w:p>
+          <w:p>
+            <w:pPr>
+              <w:pStyle w:val="ListParagraph"/>
+              <w:numPr>
+                <w:ilvl w:val="0"/>
+                <w:numId w:val="1"/>
+              </w:numPr>
+              <w:rPr>
+                <w:rFonts w:ascii="Times New Roman" w:hAnsi="Times New Roman" w:cs="Times New Roman"/>
+                <w:sz w:val="28"/>
+                <w:szCs w:val="28"/>
+              </w:rPr>
+            </w:pPr>
+            <w:r>
+              <w:rPr>
+                <w:rFonts w:ascii="Times New Roman" w:hAnsi="Times New Roman" w:cs="Times New Roman"/>
+                <w:sz w:val="28"/>
+                <w:szCs w:val="28"/>
+              </w:rPr>
+              <w:lastRenderedPageBreak/>
+              <w:t xml:space="preserve">The system </w:t>
+            </w:r>
+            <w:r>
+              <w:rPr>
+                <w:rFonts w:ascii="Times New Roman" w:hAnsi="Times New Roman" w:cs="Times New Roman"/>
+                <w:sz w:val="28"/>
+                <w:szCs w:val="28"/>
+              </w:rPr>
+              <w:t xml:space="preserve">creates and </w:t>
+            </w:r>
+            <w:r>
+              <w:rPr>
+                <w:rFonts w:ascii="Times New Roman" w:hAnsi="Times New Roman" w:cs="Times New Roman"/>
+                <w:sz w:val="28"/>
+                <w:szCs w:val="28"/>
+              </w:rPr>
+              <w:t xml:space="preserve">displays the </w:t>
+            </w:r>
+            <w:r>
+              <w:rPr>
+                <w:rFonts w:ascii="Times New Roman" w:hAnsi="Times New Roman" w:cs="Times New Roman"/>
+                <w:sz w:val="28"/>
+                <w:szCs w:val="28"/>
+              </w:rPr>
+              <w:t xml:space="preserve">custom </w:t>
+            </w:r>
+            <w:r>
+              <w:rPr>
+                <w:rFonts w:ascii="Times New Roman" w:hAnsi="Times New Roman" w:cs="Times New Roman"/>
+                <w:sz w:val="28"/>
+                <w:szCs w:val="28"/>
+              </w:rPr>
+              <w:t>game board.</w:t>
             </w:r>
           </w:p>
         </w:tc>
@@ -1103,36 +1089,9 @@
                 <w:sz w:val="28"/>
                 <w:szCs w:val="28"/>
               </w:rPr>
-              <w:t>Exception</w:t>
-            </w:r>
-          </w:p>
-          <w:p>
-            <w:pPr>
-              <w:rPr>
-                <w:rFonts w:ascii="Times New Roman" w:hAnsi="Times New Roman" w:cs="Times New Roman"/>
-                <w:sz w:val="28"/>
-                <w:szCs w:val="28"/>
-              </w:rPr>
-            </w:pPr>
-          </w:p>
-          <w:p>
-            <w:pPr>
-              <w:rPr>
-                <w:rFonts w:ascii="Times New Roman" w:hAnsi="Times New Roman" w:cs="Times New Roman"/>
-                <w:sz w:val="28"/>
-                <w:szCs w:val="28"/>
-              </w:rPr>
-            </w:pPr>
-          </w:p>
-          <w:p>
-            <w:pPr>
-              <w:jc w:val="center"/>
-              <w:rPr>
-                <w:rFonts w:ascii="Times New Roman" w:hAnsi="Times New Roman" w:cs="Times New Roman"/>
-                <w:sz w:val="28"/>
-                <w:szCs w:val="28"/>
-              </w:rPr>
-            </w:pPr>
+              <w:lastRenderedPageBreak/>
+              <w:t>Alternative Flows</w:t>
+            </w:r>
           </w:p>
         </w:tc>
         <w:tc>
@@ -1141,10 +1100,43 @@
           </w:tcPr>
           <w:p>
             <w:pPr>
+              <w:rPr>
+                <w:rFonts w:ascii="Times New Roman" w:hAnsi="Times New Roman" w:cs="Times New Roman"/>
+                <w:sz w:val="28"/>
+                <w:szCs w:val="28"/>
+              </w:rPr>
+            </w:pPr>
+            <w:r>
+              <w:rPr>
+                <w:rFonts w:ascii="Times New Roman" w:hAnsi="Times New Roman" w:cs="Times New Roman"/>
+                <w:sz w:val="28"/>
+                <w:szCs w:val="28"/>
+              </w:rPr>
+              <w:t>Alt</w:t>
+            </w:r>
+            <w:r>
+              <w:rPr>
+                <w:rFonts w:ascii="Times New Roman" w:hAnsi="Times New Roman" w:cs="Times New Roman"/>
+                <w:sz w:val="28"/>
+                <w:szCs w:val="28"/>
+              </w:rPr>
+              <w:t xml:space="preserve"> </w:t>
+            </w:r>
+            <w:r>
+              <w:rPr>
+                <w:rFonts w:ascii="Times New Roman" w:hAnsi="Times New Roman" w:cs="Times New Roman"/>
+                <w:sz w:val="28"/>
+                <w:szCs w:val="28"/>
+              </w:rPr>
+              <w:t>1: User selects four players</w:t>
+            </w:r>
+          </w:p>
+          <w:p>
+            <w:pPr>
               <w:pStyle w:val="ListParagraph"/>
               <w:numPr>
                 <w:ilvl w:val="0"/>
-                <w:numId w:val="7"/>
+                <w:numId w:val="4"/>
               </w:numPr>
               <w:rPr>
                 <w:rFonts w:ascii="Times New Roman" w:hAnsi="Times New Roman" w:cs="Times New Roman"/>
@@ -1158,7 +1150,33 @@
                 <w:sz w:val="28"/>
                 <w:szCs w:val="28"/>
               </w:rPr>
-              <w:t>If an any time during the use case the system is unable to record or provide details then the system informs the user of the problem, and the use case ends.</w:t>
+              <w:t>Flow resumes at main flow 8</w:t>
+            </w:r>
+          </w:p>
+          <w:p>
+            <w:pPr>
+              <w:rPr>
+                <w:rFonts w:ascii="Times New Roman" w:hAnsi="Times New Roman" w:cs="Times New Roman"/>
+                <w:sz w:val="28"/>
+                <w:szCs w:val="28"/>
+              </w:rPr>
+            </w:pPr>
+          </w:p>
+          <w:p>
+            <w:pPr>
+              <w:rPr>
+                <w:rFonts w:ascii="Times New Roman" w:hAnsi="Times New Roman" w:cs="Times New Roman"/>
+                <w:sz w:val="28"/>
+                <w:szCs w:val="28"/>
+              </w:rPr>
+            </w:pPr>
+            <w:r>
+              <w:rPr>
+                <w:rFonts w:ascii="Times New Roman" w:hAnsi="Times New Roman" w:cs="Times New Roman"/>
+                <w:sz w:val="28"/>
+                <w:szCs w:val="28"/>
+              </w:rPr>
+              <w:t xml:space="preserve">Alt 2: User declines to start game </w:t>
             </w:r>
           </w:p>
           <w:p>
@@ -1166,7 +1184,7 @@
               <w:pStyle w:val="ListParagraph"/>
               <w:numPr>
                 <w:ilvl w:val="0"/>
-                <w:numId w:val="7"/>
+                <w:numId w:val="6"/>
               </w:numPr>
               <w:rPr>
                 <w:rFonts w:ascii="Times New Roman" w:hAnsi="Times New Roman" w:cs="Times New Roman"/>
@@ -1180,7 +1198,99 @@
                 <w:sz w:val="28"/>
                 <w:szCs w:val="28"/>
               </w:rPr>
-              <w:t>If the program is closed the system askes if the user is sure they want to quit. If the user confirms they want to quit the use case ends</w:t>
+              <w:t>The system asks</w:t>
+            </w:r>
+            <w:r>
+              <w:rPr>
+                <w:rFonts w:ascii="Times New Roman" w:hAnsi="Times New Roman" w:cs="Times New Roman"/>
+                <w:sz w:val="28"/>
+                <w:szCs w:val="28"/>
+              </w:rPr>
+              <w:t xml:space="preserve"> the</w:t>
+            </w:r>
+            <w:r>
+              <w:rPr>
+                <w:rFonts w:ascii="Times New Roman" w:hAnsi="Times New Roman" w:cs="Times New Roman"/>
+                <w:sz w:val="28"/>
+                <w:szCs w:val="28"/>
+              </w:rPr>
+              <w:t xml:space="preserve"> user </w:t>
+            </w:r>
+            <w:r>
+              <w:rPr>
+                <w:rFonts w:ascii="Times New Roman" w:hAnsi="Times New Roman" w:cs="Times New Roman"/>
+                <w:sz w:val="28"/>
+                <w:szCs w:val="28"/>
+              </w:rPr>
+              <w:t xml:space="preserve">if </w:t>
+            </w:r>
+            <w:r>
+              <w:rPr>
+                <w:rFonts w:ascii="Times New Roman" w:hAnsi="Times New Roman" w:cs="Times New Roman"/>
+                <w:sz w:val="28"/>
+                <w:szCs w:val="28"/>
+              </w:rPr>
+              <w:t>the</w:t>
+            </w:r>
+            <w:r>
+              <w:rPr>
+                <w:rFonts w:ascii="Times New Roman" w:hAnsi="Times New Roman" w:cs="Times New Roman"/>
+                <w:sz w:val="28"/>
+                <w:szCs w:val="28"/>
+              </w:rPr>
+              <w:t>y’re</w:t>
+            </w:r>
+            <w:r>
+              <w:rPr>
+                <w:rFonts w:ascii="Times New Roman" w:hAnsi="Times New Roman" w:cs="Times New Roman"/>
+                <w:sz w:val="28"/>
+                <w:szCs w:val="28"/>
+              </w:rPr>
+              <w:t xml:space="preserve"> sure they want to change settings.</w:t>
+            </w:r>
+          </w:p>
+          <w:p>
+            <w:pPr>
+              <w:pStyle w:val="ListParagraph"/>
+              <w:numPr>
+                <w:ilvl w:val="0"/>
+                <w:numId w:val="6"/>
+              </w:numPr>
+              <w:rPr>
+                <w:rFonts w:ascii="Times New Roman" w:hAnsi="Times New Roman" w:cs="Times New Roman"/>
+                <w:sz w:val="28"/>
+                <w:szCs w:val="28"/>
+              </w:rPr>
+            </w:pPr>
+            <w:r>
+              <w:rPr>
+                <w:rFonts w:ascii="Times New Roman" w:hAnsi="Times New Roman" w:cs="Times New Roman"/>
+                <w:sz w:val="28"/>
+                <w:szCs w:val="28"/>
+              </w:rPr>
+              <w:t>The user confirms they want to change their settings.</w:t>
+            </w:r>
+          </w:p>
+          <w:p>
+            <w:pPr>
+              <w:pStyle w:val="ListParagraph"/>
+              <w:numPr>
+                <w:ilvl w:val="0"/>
+                <w:numId w:val="6"/>
+              </w:numPr>
+              <w:rPr>
+                <w:rFonts w:ascii="Times New Roman" w:hAnsi="Times New Roman" w:cs="Times New Roman"/>
+                <w:sz w:val="28"/>
+                <w:szCs w:val="28"/>
+              </w:rPr>
+            </w:pPr>
+            <w:r>
+              <w:rPr>
+                <w:rFonts w:ascii="Times New Roman" w:hAnsi="Times New Roman" w:cs="Times New Roman"/>
+                <w:sz w:val="28"/>
+                <w:szCs w:val="28"/>
+              </w:rPr>
+              <w:t>Flow resumes at main flow 2</w:t>
             </w:r>
           </w:p>
         </w:tc>
@@ -1205,8 +1315,36 @@
                 <w:sz w:val="28"/>
                 <w:szCs w:val="28"/>
               </w:rPr>
-              <w:t>Special Requirements</w:t>
-            </w:r>
+              <w:t>Exception</w:t>
+            </w:r>
+          </w:p>
+          <w:p>
+            <w:pPr>
+              <w:rPr>
+                <w:rFonts w:ascii="Times New Roman" w:hAnsi="Times New Roman" w:cs="Times New Roman"/>
+                <w:sz w:val="28"/>
+                <w:szCs w:val="28"/>
+              </w:rPr>
+            </w:pPr>
+          </w:p>
+          <w:p>
+            <w:pPr>
+              <w:rPr>
+                <w:rFonts w:ascii="Times New Roman" w:hAnsi="Times New Roman" w:cs="Times New Roman"/>
+                <w:sz w:val="28"/>
+                <w:szCs w:val="28"/>
+              </w:rPr>
+            </w:pPr>
+          </w:p>
+          <w:p>
+            <w:pPr>
+              <w:jc w:val="center"/>
+              <w:rPr>
+                <w:rFonts w:ascii="Times New Roman" w:hAnsi="Times New Roman" w:cs="Times New Roman"/>
+                <w:sz w:val="28"/>
+                <w:szCs w:val="28"/>
+              </w:rPr>
+            </w:pPr>
           </w:p>
         </w:tc>
         <w:tc>
@@ -1218,6 +1356,200 @@
               <w:pStyle w:val="ListParagraph"/>
               <w:numPr>
                 <w:ilvl w:val="0"/>
+                <w:numId w:val="7"/>
+              </w:numPr>
+              <w:rPr>
+                <w:rFonts w:ascii="Times New Roman" w:hAnsi="Times New Roman" w:cs="Times New Roman"/>
+                <w:sz w:val="28"/>
+                <w:szCs w:val="28"/>
+              </w:rPr>
+            </w:pPr>
+            <w:r>
+              <w:rPr>
+                <w:rFonts w:ascii="Times New Roman" w:hAnsi="Times New Roman" w:cs="Times New Roman"/>
+                <w:sz w:val="28"/>
+                <w:szCs w:val="28"/>
+              </w:rPr>
+              <w:t>If a</w:t>
+            </w:r>
+            <w:r>
+              <w:rPr>
+                <w:rFonts w:ascii="Times New Roman" w:hAnsi="Times New Roman" w:cs="Times New Roman"/>
+                <w:sz w:val="28"/>
+                <w:szCs w:val="28"/>
+              </w:rPr>
+              <w:t>t</w:t>
+            </w:r>
+            <w:r>
+              <w:rPr>
+                <w:rFonts w:ascii="Times New Roman" w:hAnsi="Times New Roman" w:cs="Times New Roman"/>
+                <w:sz w:val="28"/>
+                <w:szCs w:val="28"/>
+              </w:rPr>
+              <w:t xml:space="preserve"> any time during the use case</w:t>
+            </w:r>
+            <w:r>
+              <w:rPr>
+                <w:rFonts w:ascii="Times New Roman" w:hAnsi="Times New Roman" w:cs="Times New Roman"/>
+                <w:sz w:val="28"/>
+                <w:szCs w:val="28"/>
+              </w:rPr>
+              <w:t xml:space="preserve"> </w:t>
+            </w:r>
+            <w:r>
+              <w:rPr>
+                <w:rFonts w:ascii="Times New Roman" w:hAnsi="Times New Roman" w:cs="Times New Roman"/>
+                <w:sz w:val="28"/>
+                <w:szCs w:val="28"/>
+              </w:rPr>
+              <w:t>the system is unable to record or provide details</w:t>
+            </w:r>
+            <w:r>
+              <w:rPr>
+                <w:rFonts w:ascii="Times New Roman" w:hAnsi="Times New Roman" w:cs="Times New Roman"/>
+                <w:sz w:val="28"/>
+                <w:szCs w:val="28"/>
+              </w:rPr>
+              <w:t>,</w:t>
+            </w:r>
+            <w:r>
+              <w:rPr>
+                <w:rFonts w:ascii="Times New Roman" w:hAnsi="Times New Roman" w:cs="Times New Roman"/>
+                <w:sz w:val="28"/>
+                <w:szCs w:val="28"/>
+              </w:rPr>
+              <w:t xml:space="preserve"> then the system informs the user of the problem, and the use case ends.</w:t>
+            </w:r>
+          </w:p>
+          <w:p>
+            <w:pPr>
+              <w:pStyle w:val="ListParagraph"/>
+              <w:numPr>
+                <w:ilvl w:val="0"/>
+                <w:numId w:val="7"/>
+              </w:numPr>
+              <w:rPr>
+                <w:rFonts w:ascii="Times New Roman" w:hAnsi="Times New Roman" w:cs="Times New Roman"/>
+                <w:sz w:val="28"/>
+                <w:szCs w:val="28"/>
+              </w:rPr>
+            </w:pPr>
+            <w:r>
+              <w:rPr>
+                <w:rFonts w:ascii="Times New Roman" w:hAnsi="Times New Roman" w:cs="Times New Roman"/>
+                <w:sz w:val="28"/>
+                <w:szCs w:val="28"/>
+              </w:rPr>
+              <w:t>If the program is closed</w:t>
+            </w:r>
+            <w:r>
+              <w:rPr>
+                <w:rFonts w:ascii="Times New Roman" w:hAnsi="Times New Roman" w:cs="Times New Roman"/>
+                <w:sz w:val="28"/>
+                <w:szCs w:val="28"/>
+              </w:rPr>
+              <w:t>,</w:t>
+            </w:r>
+            <w:r>
+              <w:rPr>
+                <w:rFonts w:ascii="Times New Roman" w:hAnsi="Times New Roman" w:cs="Times New Roman"/>
+                <w:sz w:val="28"/>
+                <w:szCs w:val="28"/>
+              </w:rPr>
+              <w:t xml:space="preserve"> the system asks the user i</w:t>
+            </w:r>
+            <w:r>
+              <w:rPr>
+                <w:rFonts w:ascii="Times New Roman" w:hAnsi="Times New Roman" w:cs="Times New Roman"/>
+                <w:sz w:val="28"/>
+                <w:szCs w:val="28"/>
+              </w:rPr>
+              <w:t>f they are</w:t>
+            </w:r>
+            <w:r>
+              <w:rPr>
+                <w:rFonts w:ascii="Times New Roman" w:hAnsi="Times New Roman" w:cs="Times New Roman"/>
+                <w:sz w:val="28"/>
+                <w:szCs w:val="28"/>
+              </w:rPr>
+              <w:t xml:space="preserve"> sure they want to quit. If the user confirms they want to </w:t>
+            </w:r>
+            <w:r>
+              <w:rPr>
+                <w:rFonts w:ascii="Times New Roman" w:hAnsi="Times New Roman" w:cs="Times New Roman"/>
+                <w:sz w:val="28"/>
+                <w:szCs w:val="28"/>
+              </w:rPr>
+              <w:t>quit,</w:t>
+            </w:r>
+            <w:r>
+              <w:rPr>
+                <w:rFonts w:ascii="Times New Roman" w:hAnsi="Times New Roman" w:cs="Times New Roman"/>
+                <w:sz w:val="28"/>
+                <w:szCs w:val="28"/>
+              </w:rPr>
+              <w:t xml:space="preserve"> the</w:t>
+            </w:r>
+            <w:r>
+              <w:rPr>
+                <w:rFonts w:ascii="Times New Roman" w:hAnsi="Times New Roman" w:cs="Times New Roman"/>
+                <w:sz w:val="28"/>
+                <w:szCs w:val="28"/>
+              </w:rPr>
+              <w:t>n the</w:t>
+            </w:r>
+            <w:r>
+              <w:rPr>
+                <w:rFonts w:ascii="Times New Roman" w:hAnsi="Times New Roman" w:cs="Times New Roman"/>
+                <w:sz w:val="28"/>
+                <w:szCs w:val="28"/>
+              </w:rPr>
+              <w:t xml:space="preserve"> use case ends</w:t>
+            </w:r>
+            <w:r>
+              <w:rPr>
+                <w:rFonts w:ascii="Times New Roman" w:hAnsi="Times New Roman" w:cs="Times New Roman"/>
+                <w:sz w:val="28"/>
+                <w:szCs w:val="28"/>
+              </w:rPr>
+              <w:t>.</w:t>
+            </w:r>
+          </w:p>
+        </w:tc>
+      </w:tr>
+      <w:tr>
+        <w:tc>
+          <w:tcPr>
+            <w:tcW w:w="2263" w:type="dxa"/>
+          </w:tcPr>
+          <w:p>
+            <w:pPr>
+              <w:jc w:val="center"/>
+              <w:rPr>
+                <w:rFonts w:ascii="Times New Roman" w:hAnsi="Times New Roman" w:cs="Times New Roman"/>
+                <w:sz w:val="28"/>
+                <w:szCs w:val="28"/>
+              </w:rPr>
+            </w:pPr>
+            <w:r>
+              <w:rPr>
+                <w:rFonts w:ascii="Times New Roman" w:hAnsi="Times New Roman" w:cs="Times New Roman"/>
+                <w:sz w:val="28"/>
+                <w:szCs w:val="28"/>
+              </w:rPr>
+              <w:t>Special Requirements</w:t>
+            </w:r>
+          </w:p>
+        </w:tc>
+        <w:tc>
+          <w:tcPr>
+            <w:tcW w:w="7087" w:type="dxa"/>
+          </w:tcPr>
+          <w:p>
+            <w:pPr>
+              <w:pStyle w:val="ListParagraph"/>
+              <w:numPr>
+                <w:ilvl w:val="0"/>
                 <w:numId w:val="10"/>
               </w:numPr>
               <w:rPr>
@@ -1232,7 +1564,23 @@
                 <w:sz w:val="28"/>
                 <w:szCs w:val="28"/>
               </w:rPr>
-              <w:t xml:space="preserve">Color pallets offered must accommodate people with color </w:t>
+              <w:t>Color palet</w:t>
+            </w:r>
+            <w:r>
+              <w:rPr>
+                <w:rFonts w:ascii="Times New Roman" w:hAnsi="Times New Roman" w:cs="Times New Roman"/>
+                <w:sz w:val="28"/>
+                <w:szCs w:val="28"/>
+              </w:rPr>
+              <w:t>te</w:t>
+            </w:r>
+            <w:r>
+              <w:rPr>
+                <w:rFonts w:ascii="Times New Roman" w:hAnsi="Times New Roman" w:cs="Times New Roman"/>
+                <w:sz w:val="28"/>
+                <w:szCs w:val="28"/>
+              </w:rPr>
+              <w:t xml:space="preserve">s offered must accommodate people with color </w:t>
             </w:r>
             <w:r>
               <w:rPr>
@@ -1242,6 +1590,8 @@
               </w:rPr>
               <w:t>deficiencies.</w:t>
             </w:r>
+            <w:bookmarkStart w:id="0" w:name="_GoBack"/>
+            <w:bookmarkEnd w:id="0"/>
           </w:p>
         </w:tc>
       </w:tr>
@@ -2567,6 +2917,7 @@
     <w:lsdException w:name="HTML Sample" w:semiHidden="1" w:unhideWhenUsed="1"/>
     <w:lsdException w:name="HTML Typewriter" w:semiHidden="1" w:unhideWhenUsed="1"/>
     <w:lsdException w:name="HTML Variable" w:semiHidden="1" w:unhideWhenUsed="1"/>
+    <w:lsdException w:name="Normal Table" w:semiHidden="1" w:unhideWhenUsed="1"/>
     <w:lsdException w:name="annotation subject" w:semiHidden="1" w:unhideWhenUsed="1"/>
     <w:lsdException w:name="No List" w:semiHidden="1" w:unhideWhenUsed="1"/>
     <w:lsdException w:name="Outline List 1" w:semiHidden="1" w:unhideWhenUsed="1"/>
@@ -2613,8 +2964,10 @@
     <w:lsdException w:name="Table Subtle 2" w:semiHidden="1" w:unhideWhenUsed="1"/>
     <w:lsdException w:name="Table Web 1" w:semiHidden="1" w:unhideWhenUsed="1"/>
     <w:lsdException w:name="Table Web 2" w:semiHidden="1" w:unhideWhenUsed="1"/>
+    <w:lsdException w:name="Table Web 3" w:semiHidden="1" w:unhideWhenUsed="1"/>
     <w:lsdException w:name="Balloon Text" w:semiHidden="1" w:unhideWhenUsed="1"/>
     <w:lsdException w:name="Table Grid" w:uiPriority="39"/>
+    <w:lsdException w:name="Table Theme" w:semiHidden="1" w:unhideWhenUsed="1"/>
     <w:lsdException w:name="Placeholder Text" w:semiHidden="1"/>
     <w:lsdException w:name="No Spacing" w:uiPriority="1" w:qFormat="1"/>
     <w:lsdException w:name="Light Shading" w:uiPriority="60"/>

</xml_diff>